<commit_message>
added several before and after pictures for refactored methods and updated report
</commit_message>
<xml_diff>
--- a/Deliverable4/Report.docx
+++ b/Deliverable4/Report.docx
@@ -437,6 +437,60 @@
         </w:rPr>
         <w:t>For the summary, describe how you profiled the application and determined the methods to refactor, and why you changed what you did. The summary should not be more than a few paragraphs - definitely less than a page.</w:t>
       </w:r>
+    </w:p>
+    <w:p>
+      <w:pPr>
+        <w:spacing w:line="240" w:lineRule="auto"/>
+        <w:jc w:val="both"/>
+        <w:rPr>
+          <w:rFonts w:ascii="Arial" w:hAnsi="Arial" w:cs="Arial"/>
+          <w:sz w:val="48"/>
+          <w:szCs w:val="48"/>
+          <w:u w:val="single"/>
+        </w:rPr>
+      </w:pPr>
+    </w:p>
+    <w:p>
+      <w:pPr>
+        <w:spacing w:line="240" w:lineRule="auto"/>
+        <w:jc w:val="both"/>
+        <w:rPr>
+          <w:rFonts w:ascii="Arial" w:hAnsi="Arial" w:cs="Arial"/>
+          <w:szCs w:val="24"/>
+        </w:rPr>
+      </w:pPr>
+      <w:r>
+        <w:rPr>
+          <w:rFonts w:ascii="Arial" w:hAnsi="Arial" w:cs="Arial"/>
+          <w:szCs w:val="24"/>
+        </w:rPr>
+        <w:t xml:space="preserve">Refactored </w:t>
+      </w:r>
+      <w:proofErr w:type="spellStart"/>
+      <w:proofErr w:type="gramStart"/>
+      <w:r>
+        <w:rPr>
+          <w:rFonts w:ascii="Arial" w:hAnsi="Arial" w:cs="Arial"/>
+          <w:szCs w:val="24"/>
+        </w:rPr>
+        <w:t>getFirstMonkey</w:t>
+      </w:r>
+      <w:proofErr w:type="spellEnd"/>
+      <w:r>
+        <w:rPr>
+          <w:rFonts w:ascii="Arial" w:hAnsi="Arial" w:cs="Arial"/>
+          <w:szCs w:val="24"/>
+        </w:rPr>
+        <w:t>(</w:t>
+      </w:r>
+      <w:proofErr w:type="gramEnd"/>
+      <w:r>
+        <w:rPr>
+          <w:rFonts w:ascii="Arial" w:hAnsi="Arial" w:cs="Arial"/>
+          <w:szCs w:val="24"/>
+        </w:rPr>
+        <w:t>)</w:t>
+      </w:r>
       <w:r>
         <w:rPr>
           <w:rFonts w:ascii="Arial" w:hAnsi="Arial" w:cs="Arial"/>
@@ -508,6 +562,755 @@
         </w:rPr>
         <w:t xml:space="preserve"> (or another profiler, if you use that) both before and after the refactor. These screenshots should include the relevant sections that let you see what method to refactor.</w:t>
       </w:r>
+    </w:p>
+    <w:p>
+      <w:pPr>
+        <w:spacing w:line="240" w:lineRule="auto"/>
+        <w:rPr>
+          <w:rFonts w:ascii="Arial" w:hAnsi="Arial" w:cs="Arial"/>
+          <w:szCs w:val="24"/>
+        </w:rPr>
+      </w:pPr>
+    </w:p>
+    <w:p>
+      <w:pPr>
+        <w:spacing w:line="240" w:lineRule="auto"/>
+        <w:rPr>
+          <w:rFonts w:ascii="Arial" w:hAnsi="Arial" w:cs="Arial"/>
+          <w:b/>
+          <w:szCs w:val="24"/>
+        </w:rPr>
+      </w:pPr>
+      <w:proofErr w:type="spellStart"/>
+      <w:proofErr w:type="gramStart"/>
+      <w:r>
+        <w:rPr>
+          <w:rFonts w:ascii="Arial" w:hAnsi="Arial" w:cs="Arial"/>
+          <w:b/>
+          <w:szCs w:val="24"/>
+        </w:rPr>
+        <w:t>getFirstMonkey</w:t>
+      </w:r>
+      <w:proofErr w:type="spellEnd"/>
+      <w:r>
+        <w:rPr>
+          <w:rFonts w:ascii="Arial" w:hAnsi="Arial" w:cs="Arial"/>
+          <w:b/>
+          <w:szCs w:val="24"/>
+        </w:rPr>
+        <w:t>(</w:t>
+      </w:r>
+      <w:proofErr w:type="gramEnd"/>
+      <w:r>
+        <w:rPr>
+          <w:rFonts w:ascii="Arial" w:hAnsi="Arial" w:cs="Arial"/>
+          <w:b/>
+          <w:szCs w:val="24"/>
+        </w:rPr>
+        <w:t>) :</w:t>
+      </w:r>
+    </w:p>
+    <w:p>
+      <w:pPr>
+        <w:spacing w:line="240" w:lineRule="auto"/>
+        <w:ind w:left="720"/>
+        <w:rPr>
+          <w:rFonts w:ascii="Arial" w:hAnsi="Arial" w:cs="Arial"/>
+          <w:b/>
+          <w:szCs w:val="24"/>
+        </w:rPr>
+      </w:pPr>
+      <w:r>
+        <w:rPr>
+          <w:rFonts w:ascii="Arial" w:hAnsi="Arial" w:cs="Arial"/>
+          <w:b/>
+          <w:szCs w:val="24"/>
+        </w:rPr>
+        <w:t xml:space="preserve">BEFORE (gave up after 200 seconds for 37 rounds because I wasn’t going </w:t>
+      </w:r>
+    </w:p>
+    <w:p>
+      <w:pPr>
+        <w:spacing w:line="240" w:lineRule="auto"/>
+        <w:ind w:left="1440"/>
+        <w:rPr>
+          <w:rFonts w:ascii="Arial" w:hAnsi="Arial" w:cs="Arial"/>
+          <w:b/>
+          <w:szCs w:val="24"/>
+        </w:rPr>
+      </w:pPr>
+      <w:r>
+        <w:rPr>
+          <w:rFonts w:ascii="Arial" w:hAnsi="Arial" w:cs="Arial"/>
+          <w:b/>
+          <w:szCs w:val="24"/>
+        </w:rPr>
+        <w:t xml:space="preserve">      to waste my entire day waiting for this thing):</w:t>
+      </w:r>
+      <w:r>
+        <w:rPr>
+          <w:rFonts w:ascii="Arial" w:hAnsi="Arial" w:cs="Arial"/>
+          <w:b/>
+          <w:szCs w:val="24"/>
+        </w:rPr>
+        <w:tab/>
+      </w:r>
+    </w:p>
+    <w:p>
+      <w:pPr>
+        <w:spacing w:line="240" w:lineRule="auto"/>
+        <w:ind w:left="1440"/>
+        <w:rPr>
+          <w:rFonts w:ascii="Arial" w:hAnsi="Arial" w:cs="Arial"/>
+          <w:szCs w:val="24"/>
+        </w:rPr>
+      </w:pPr>
+      <w:r>
+        <w:rPr>
+          <w:rFonts w:ascii="Arial" w:hAnsi="Arial" w:cs="Arial"/>
+          <w:b/>
+          <w:szCs w:val="24"/>
+        </w:rPr>
+        <w:t xml:space="preserve">      </w:t>
+      </w:r>
+      <w:r>
+        <w:rPr>
+          <w:rFonts w:ascii="Arial" w:hAnsi="Arial" w:cs="Arial"/>
+          <w:szCs w:val="24"/>
+        </w:rPr>
+        <w:t>average time: 11.671s</w:t>
+      </w:r>
+    </w:p>
+    <w:p>
+      <w:pPr>
+        <w:spacing w:line="240" w:lineRule="auto"/>
+        <w:ind w:left="1440"/>
+        <w:rPr>
+          <w:rFonts w:ascii="Arial" w:hAnsi="Arial" w:cs="Arial"/>
+          <w:b/>
+          <w:szCs w:val="24"/>
+        </w:rPr>
+      </w:pPr>
+      <w:r>
+        <w:rPr>
+          <w:rFonts w:ascii="Arial" w:hAnsi="Arial" w:cs="Arial"/>
+          <w:b/>
+          <w:noProof/>
+          <w:szCs w:val="24"/>
+        </w:rPr>
+        <w:drawing>
+          <wp:anchor distT="0" distB="0" distL="114300" distR="114300" simplePos="0" relativeHeight="251658240" behindDoc="1" locked="0" layoutInCell="1" allowOverlap="1" wp14:anchorId="08A9B05D" wp14:editId="70DF8D30">
+            <wp:simplePos x="0" y="0"/>
+            <wp:positionH relativeFrom="column">
+              <wp:posOffset>-752475</wp:posOffset>
+            </wp:positionH>
+            <wp:positionV relativeFrom="paragraph">
+              <wp:posOffset>240030</wp:posOffset>
+            </wp:positionV>
+            <wp:extent cx="7315200" cy="2660650"/>
+            <wp:effectExtent l="0" t="0" r="0" b="6350"/>
+            <wp:wrapThrough wrapText="bothSides">
+              <wp:wrapPolygon edited="0">
+                <wp:start x="0" y="0"/>
+                <wp:lineTo x="0" y="21497"/>
+                <wp:lineTo x="21544" y="21497"/>
+                <wp:lineTo x="21544" y="0"/>
+                <wp:lineTo x="0" y="0"/>
+              </wp:wrapPolygon>
+            </wp:wrapThrough>
+            <wp:docPr id="1" name="Picture 1"/>
+            <wp:cNvGraphicFramePr>
+              <a:graphicFrameLocks xmlns:a="http://schemas.openxmlformats.org/drawingml/2006/main" noChangeAspect="1"/>
+            </wp:cNvGraphicFramePr>
+            <a:graphic xmlns:a="http://schemas.openxmlformats.org/drawingml/2006/main">
+              <a:graphicData uri="http://schemas.openxmlformats.org/drawingml/2006/picture">
+                <pic:pic xmlns:pic="http://schemas.openxmlformats.org/drawingml/2006/picture">
+                  <pic:nvPicPr>
+                    <pic:cNvPr id="1" name="getFirstMonkeyBEFORE.png"/>
+                    <pic:cNvPicPr/>
+                  </pic:nvPicPr>
+                  <pic:blipFill>
+                    <a:blip r:embed="rId5">
+                      <a:extLst>
+                        <a:ext uri="{28A0092B-C50C-407E-A947-70E740481C1C}">
+                          <a14:useLocalDpi xmlns:a14="http://schemas.microsoft.com/office/drawing/2010/main" val="0"/>
+                        </a:ext>
+                      </a:extLst>
+                    </a:blip>
+                    <a:stretch>
+                      <a:fillRect/>
+                    </a:stretch>
+                  </pic:blipFill>
+                  <pic:spPr>
+                    <a:xfrm>
+                      <a:off x="0" y="0"/>
+                      <a:ext cx="7315200" cy="2660650"/>
+                    </a:xfrm>
+                    <a:prstGeom prst="rect">
+                      <a:avLst/>
+                    </a:prstGeom>
+                  </pic:spPr>
+                </pic:pic>
+              </a:graphicData>
+            </a:graphic>
+            <wp14:sizeRelH relativeFrom="page">
+              <wp14:pctWidth>0</wp14:pctWidth>
+            </wp14:sizeRelH>
+            <wp14:sizeRelV relativeFrom="page">
+              <wp14:pctHeight>0</wp14:pctHeight>
+            </wp14:sizeRelV>
+          </wp:anchor>
+        </w:drawing>
+      </w:r>
+      <w:r>
+        <w:rPr>
+          <w:rFonts w:ascii="Arial" w:hAnsi="Arial" w:cs="Arial"/>
+          <w:szCs w:val="24"/>
+        </w:rPr>
+        <w:t xml:space="preserve">      longest time: 11.851s</w:t>
+      </w:r>
+      <w:r>
+        <w:rPr>
+          <w:rFonts w:ascii="Arial" w:hAnsi="Arial" w:cs="Arial"/>
+          <w:b/>
+          <w:szCs w:val="24"/>
+        </w:rPr>
+        <w:tab/>
+      </w:r>
+    </w:p>
+    <w:p>
+      <w:pPr>
+        <w:spacing w:line="240" w:lineRule="auto"/>
+        <w:ind w:firstLine="720"/>
+        <w:rPr>
+          <w:rFonts w:ascii="Arial" w:hAnsi="Arial" w:cs="Arial"/>
+          <w:b/>
+          <w:szCs w:val="24"/>
+        </w:rPr>
+      </w:pPr>
+      <w:r>
+        <w:rPr>
+          <w:rFonts w:ascii="Arial" w:hAnsi="Arial" w:cs="Arial"/>
+          <w:b/>
+          <w:szCs w:val="24"/>
+        </w:rPr>
+        <w:t>AFTER</w:t>
+      </w:r>
+      <w:r>
+        <w:rPr>
+          <w:rFonts w:ascii="Arial" w:hAnsi="Arial" w:cs="Arial"/>
+          <w:b/>
+          <w:szCs w:val="24"/>
+        </w:rPr>
+        <w:t xml:space="preserve"> (simulated with 500 monkeys</w:t>
+      </w:r>
+      <w:r>
+        <w:rPr>
+          <w:rFonts w:ascii="Arial" w:hAnsi="Arial" w:cs="Arial"/>
+          <w:b/>
+          <w:szCs w:val="24"/>
+        </w:rPr>
+        <w:t>, hotspot is no longer existent</w:t>
+      </w:r>
+      <w:r>
+        <w:rPr>
+          <w:rFonts w:ascii="Arial" w:hAnsi="Arial" w:cs="Arial"/>
+          <w:b/>
+          <w:szCs w:val="24"/>
+        </w:rPr>
+        <w:t>)</w:t>
+      </w:r>
+      <w:r>
+        <w:rPr>
+          <w:rFonts w:ascii="Arial" w:hAnsi="Arial" w:cs="Arial"/>
+          <w:b/>
+          <w:szCs w:val="24"/>
+        </w:rPr>
+        <w:t>:</w:t>
+      </w:r>
+    </w:p>
+    <w:p>
+      <w:pPr>
+        <w:spacing w:line="240" w:lineRule="auto"/>
+        <w:ind w:firstLine="720"/>
+        <w:rPr>
+          <w:rFonts w:ascii="Arial" w:hAnsi="Arial" w:cs="Arial"/>
+          <w:szCs w:val="24"/>
+        </w:rPr>
+      </w:pPr>
+      <w:r>
+        <w:rPr>
+          <w:rFonts w:ascii="Arial" w:hAnsi="Arial" w:cs="Arial"/>
+          <w:b/>
+          <w:szCs w:val="24"/>
+        </w:rPr>
+        <w:tab/>
+        <w:t xml:space="preserve">   </w:t>
+      </w:r>
+      <w:r>
+        <w:rPr>
+          <w:rFonts w:ascii="Arial" w:hAnsi="Arial" w:cs="Arial"/>
+          <w:szCs w:val="24"/>
+        </w:rPr>
+        <w:t>average time: 10.324s</w:t>
+      </w:r>
+    </w:p>
+    <w:p>
+      <w:pPr>
+        <w:spacing w:line="240" w:lineRule="auto"/>
+        <w:ind w:firstLine="720"/>
+        <w:rPr>
+          <w:rFonts w:ascii="Arial" w:hAnsi="Arial" w:cs="Arial"/>
+          <w:szCs w:val="24"/>
+        </w:rPr>
+      </w:pPr>
+      <w:r>
+        <w:rPr>
+          <w:rFonts w:ascii="Arial" w:hAnsi="Arial" w:cs="Arial"/>
+          <w:b/>
+          <w:noProof/>
+          <w:szCs w:val="24"/>
+        </w:rPr>
+        <w:drawing>
+          <wp:anchor distT="0" distB="0" distL="114300" distR="114300" simplePos="0" relativeHeight="251659264" behindDoc="0" locked="0" layoutInCell="1" allowOverlap="1" wp14:anchorId="260B1E54" wp14:editId="13974473">
+            <wp:simplePos x="0" y="0"/>
+            <wp:positionH relativeFrom="column">
+              <wp:posOffset>-752475</wp:posOffset>
+            </wp:positionH>
+            <wp:positionV relativeFrom="paragraph">
+              <wp:posOffset>285750</wp:posOffset>
+            </wp:positionV>
+            <wp:extent cx="7315200" cy="2636520"/>
+            <wp:effectExtent l="0" t="0" r="0" b="0"/>
+            <wp:wrapThrough wrapText="bothSides">
+              <wp:wrapPolygon edited="0">
+                <wp:start x="0" y="0"/>
+                <wp:lineTo x="0" y="21382"/>
+                <wp:lineTo x="21544" y="21382"/>
+                <wp:lineTo x="21544" y="0"/>
+                <wp:lineTo x="0" y="0"/>
+              </wp:wrapPolygon>
+            </wp:wrapThrough>
+            <wp:docPr id="2" name="Picture 2"/>
+            <wp:cNvGraphicFramePr>
+              <a:graphicFrameLocks xmlns:a="http://schemas.openxmlformats.org/drawingml/2006/main" noChangeAspect="1"/>
+            </wp:cNvGraphicFramePr>
+            <a:graphic xmlns:a="http://schemas.openxmlformats.org/drawingml/2006/main">
+              <a:graphicData uri="http://schemas.openxmlformats.org/drawingml/2006/picture">
+                <pic:pic xmlns:pic="http://schemas.openxmlformats.org/drawingml/2006/picture">
+                  <pic:nvPicPr>
+                    <pic:cNvPr id="2" name="getFirstMonkeyAFTER.png"/>
+                    <pic:cNvPicPr/>
+                  </pic:nvPicPr>
+                  <pic:blipFill>
+                    <a:blip r:embed="rId6">
+                      <a:extLst>
+                        <a:ext uri="{28A0092B-C50C-407E-A947-70E740481C1C}">
+                          <a14:useLocalDpi xmlns:a14="http://schemas.microsoft.com/office/drawing/2010/main" val="0"/>
+                        </a:ext>
+                      </a:extLst>
+                    </a:blip>
+                    <a:stretch>
+                      <a:fillRect/>
+                    </a:stretch>
+                  </pic:blipFill>
+                  <pic:spPr>
+                    <a:xfrm>
+                      <a:off x="0" y="0"/>
+                      <a:ext cx="7315200" cy="2636520"/>
+                    </a:xfrm>
+                    <a:prstGeom prst="rect">
+                      <a:avLst/>
+                    </a:prstGeom>
+                  </pic:spPr>
+                </pic:pic>
+              </a:graphicData>
+            </a:graphic>
+            <wp14:sizeRelH relativeFrom="page">
+              <wp14:pctWidth>0</wp14:pctWidth>
+            </wp14:sizeRelH>
+            <wp14:sizeRelV relativeFrom="page">
+              <wp14:pctHeight>0</wp14:pctHeight>
+            </wp14:sizeRelV>
+          </wp:anchor>
+        </w:drawing>
+      </w:r>
+      <w:r>
+        <w:rPr>
+          <w:rFonts w:ascii="Arial" w:hAnsi="Arial" w:cs="Arial"/>
+          <w:szCs w:val="24"/>
+        </w:rPr>
+        <w:tab/>
+        <w:t xml:space="preserve">   longest time: 10.465s</w:t>
+      </w:r>
+    </w:p>
+    <w:p>
+      <w:pPr>
+        <w:spacing w:line="240" w:lineRule="auto"/>
+        <w:ind w:firstLine="720"/>
+        <w:rPr>
+          <w:rFonts w:ascii="Arial" w:hAnsi="Arial" w:cs="Arial"/>
+          <w:b/>
+          <w:szCs w:val="24"/>
+        </w:rPr>
+      </w:pPr>
+      <w:proofErr w:type="spellStart"/>
+      <w:proofErr w:type="gramStart"/>
+      <w:r>
+        <w:rPr>
+          <w:rFonts w:ascii="Arial" w:hAnsi="Arial" w:cs="Arial"/>
+          <w:b/>
+          <w:szCs w:val="24"/>
+        </w:rPr>
+        <w:lastRenderedPageBreak/>
+        <w:t>stringifyResults</w:t>
+      </w:r>
+      <w:proofErr w:type="spellEnd"/>
+      <w:r>
+        <w:rPr>
+          <w:rFonts w:ascii="Arial" w:hAnsi="Arial" w:cs="Arial"/>
+          <w:b/>
+          <w:szCs w:val="24"/>
+        </w:rPr>
+        <w:t>(</w:t>
+      </w:r>
+      <w:proofErr w:type="gramEnd"/>
+      <w:r>
+        <w:rPr>
+          <w:rFonts w:ascii="Arial" w:hAnsi="Arial" w:cs="Arial"/>
+          <w:b/>
+          <w:szCs w:val="24"/>
+        </w:rPr>
+        <w:t>):</w:t>
+      </w:r>
+    </w:p>
+    <w:p>
+      <w:pPr>
+        <w:spacing w:line="240" w:lineRule="auto"/>
+        <w:ind w:firstLine="720"/>
+        <w:rPr>
+          <w:rFonts w:ascii="Arial" w:hAnsi="Arial" w:cs="Arial"/>
+          <w:b/>
+          <w:szCs w:val="24"/>
+        </w:rPr>
+      </w:pPr>
+      <w:r>
+        <w:rPr>
+          <w:rFonts w:ascii="Arial" w:hAnsi="Arial" w:cs="Arial"/>
+          <w:b/>
+          <w:szCs w:val="24"/>
+        </w:rPr>
+        <w:tab/>
+        <w:t>BEFORE (300 monkeys):</w:t>
+      </w:r>
+    </w:p>
+    <w:p>
+      <w:pPr>
+        <w:spacing w:line="240" w:lineRule="auto"/>
+        <w:ind w:firstLine="720"/>
+        <w:rPr>
+          <w:rFonts w:ascii="Arial" w:hAnsi="Arial" w:cs="Arial"/>
+          <w:szCs w:val="24"/>
+        </w:rPr>
+      </w:pPr>
+      <w:r>
+        <w:rPr>
+          <w:rFonts w:ascii="Arial" w:hAnsi="Arial" w:cs="Arial"/>
+          <w:b/>
+          <w:szCs w:val="24"/>
+        </w:rPr>
+        <w:tab/>
+      </w:r>
+      <w:r>
+        <w:rPr>
+          <w:rFonts w:ascii="Arial" w:hAnsi="Arial" w:cs="Arial"/>
+          <w:b/>
+          <w:szCs w:val="24"/>
+        </w:rPr>
+        <w:tab/>
+        <w:t xml:space="preserve">      </w:t>
+      </w:r>
+      <w:r>
+        <w:rPr>
+          <w:rFonts w:ascii="Arial" w:hAnsi="Arial" w:cs="Arial"/>
+          <w:szCs w:val="24"/>
+        </w:rPr>
+        <w:t>average time: 10.581s</w:t>
+      </w:r>
+    </w:p>
+    <w:p>
+      <w:pPr>
+        <w:spacing w:line="240" w:lineRule="auto"/>
+        <w:ind w:firstLine="720"/>
+        <w:rPr>
+          <w:rFonts w:ascii="Arial" w:hAnsi="Arial" w:cs="Arial"/>
+          <w:szCs w:val="24"/>
+        </w:rPr>
+      </w:pPr>
+      <w:r>
+        <w:rPr>
+          <w:rFonts w:ascii="Arial" w:hAnsi="Arial" w:cs="Arial"/>
+          <w:szCs w:val="24"/>
+        </w:rPr>
+        <w:tab/>
+      </w:r>
+      <w:r>
+        <w:rPr>
+          <w:rFonts w:ascii="Arial" w:hAnsi="Arial" w:cs="Arial"/>
+          <w:szCs w:val="24"/>
+        </w:rPr>
+        <w:tab/>
+        <w:t xml:space="preserve">      longest time:</w:t>
+      </w:r>
+      <w:r>
+        <w:rPr>
+          <w:rFonts w:ascii="Arial" w:hAnsi="Arial" w:cs="Arial"/>
+          <w:b/>
+          <w:noProof/>
+          <w:szCs w:val="24"/>
+        </w:rPr>
+        <w:drawing>
+          <wp:anchor distT="0" distB="0" distL="114300" distR="114300" simplePos="0" relativeHeight="251660288" behindDoc="0" locked="0" layoutInCell="1" allowOverlap="1" wp14:anchorId="775C9A01" wp14:editId="368D181E">
+            <wp:simplePos x="0" y="0"/>
+            <wp:positionH relativeFrom="column">
+              <wp:posOffset>-739775</wp:posOffset>
+            </wp:positionH>
+            <wp:positionV relativeFrom="paragraph">
+              <wp:posOffset>321945</wp:posOffset>
+            </wp:positionV>
+            <wp:extent cx="7398227" cy="2628900"/>
+            <wp:effectExtent l="0" t="0" r="0" b="0"/>
+            <wp:wrapThrough wrapText="bothSides">
+              <wp:wrapPolygon edited="0">
+                <wp:start x="0" y="0"/>
+                <wp:lineTo x="0" y="21443"/>
+                <wp:lineTo x="21526" y="21443"/>
+                <wp:lineTo x="21526" y="0"/>
+                <wp:lineTo x="0" y="0"/>
+              </wp:wrapPolygon>
+            </wp:wrapThrough>
+            <wp:docPr id="3" name="Picture 3"/>
+            <wp:cNvGraphicFramePr>
+              <a:graphicFrameLocks xmlns:a="http://schemas.openxmlformats.org/drawingml/2006/main" noChangeAspect="1"/>
+            </wp:cNvGraphicFramePr>
+            <a:graphic xmlns:a="http://schemas.openxmlformats.org/drawingml/2006/main">
+              <a:graphicData uri="http://schemas.openxmlformats.org/drawingml/2006/picture">
+                <pic:pic xmlns:pic="http://schemas.openxmlformats.org/drawingml/2006/picture">
+                  <pic:nvPicPr>
+                    <pic:cNvPr id="3" name="stringifyResultsBEFORE.png"/>
+                    <pic:cNvPicPr/>
+                  </pic:nvPicPr>
+                  <pic:blipFill>
+                    <a:blip r:embed="rId7">
+                      <a:extLst>
+                        <a:ext uri="{28A0092B-C50C-407E-A947-70E740481C1C}">
+                          <a14:useLocalDpi xmlns:a14="http://schemas.microsoft.com/office/drawing/2010/main" val="0"/>
+                        </a:ext>
+                      </a:extLst>
+                    </a:blip>
+                    <a:stretch>
+                      <a:fillRect/>
+                    </a:stretch>
+                  </pic:blipFill>
+                  <pic:spPr>
+                    <a:xfrm>
+                      <a:off x="0" y="0"/>
+                      <a:ext cx="7398227" cy="2628900"/>
+                    </a:xfrm>
+                    <a:prstGeom prst="rect">
+                      <a:avLst/>
+                    </a:prstGeom>
+                  </pic:spPr>
+                </pic:pic>
+              </a:graphicData>
+            </a:graphic>
+            <wp14:sizeRelH relativeFrom="page">
+              <wp14:pctWidth>0</wp14:pctWidth>
+            </wp14:sizeRelH>
+            <wp14:sizeRelV relativeFrom="page">
+              <wp14:pctHeight>0</wp14:pctHeight>
+            </wp14:sizeRelV>
+          </wp:anchor>
+        </w:drawing>
+      </w:r>
+      <w:r>
+        <w:rPr>
+          <w:rFonts w:ascii="Arial" w:hAnsi="Arial" w:cs="Arial"/>
+          <w:szCs w:val="24"/>
+        </w:rPr>
+        <w:t xml:space="preserve"> 10.767s</w:t>
+      </w:r>
+    </w:p>
+    <w:p>
+      <w:pPr>
+        <w:spacing w:line="240" w:lineRule="auto"/>
+        <w:ind w:firstLine="720"/>
+        <w:rPr>
+          <w:rFonts w:ascii="Arial" w:hAnsi="Arial" w:cs="Arial"/>
+          <w:b/>
+          <w:szCs w:val="24"/>
+        </w:rPr>
+      </w:pPr>
+      <w:r>
+        <w:rPr>
+          <w:rFonts w:ascii="Arial" w:hAnsi="Arial" w:cs="Arial"/>
+          <w:szCs w:val="24"/>
+        </w:rPr>
+        <w:tab/>
+      </w:r>
+      <w:r>
+        <w:rPr>
+          <w:rFonts w:ascii="Arial" w:hAnsi="Arial" w:cs="Arial"/>
+          <w:b/>
+          <w:szCs w:val="24"/>
+        </w:rPr>
+        <w:t xml:space="preserve">AFTER (300 monkeys): </w:t>
+      </w:r>
+    </w:p>
+    <w:p>
+      <w:pPr>
+        <w:spacing w:line="240" w:lineRule="auto"/>
+        <w:ind w:firstLine="720"/>
+        <w:rPr>
+          <w:rFonts w:ascii="Arial" w:hAnsi="Arial" w:cs="Arial"/>
+          <w:szCs w:val="24"/>
+        </w:rPr>
+      </w:pPr>
+      <w:r>
+        <w:rPr>
+          <w:rFonts w:ascii="Arial" w:hAnsi="Arial" w:cs="Arial"/>
+          <w:b/>
+          <w:szCs w:val="24"/>
+        </w:rPr>
+        <w:tab/>
+        <w:t xml:space="preserve">              </w:t>
+      </w:r>
+      <w:r>
+        <w:rPr>
+          <w:rFonts w:ascii="Arial" w:hAnsi="Arial" w:cs="Arial"/>
+          <w:szCs w:val="24"/>
+        </w:rPr>
+        <w:t>average time:</w:t>
+      </w:r>
+      <w:r>
+        <w:rPr>
+          <w:rFonts w:ascii="Arial" w:hAnsi="Arial" w:cs="Arial"/>
+          <w:szCs w:val="24"/>
+        </w:rPr>
+        <w:t xml:space="preserve"> 4.30s</w:t>
+      </w:r>
+    </w:p>
+    <w:p>
+      <w:pPr>
+        <w:spacing w:line="240" w:lineRule="auto"/>
+        <w:ind w:firstLine="720"/>
+        <w:rPr>
+          <w:rFonts w:ascii="Arial" w:hAnsi="Arial" w:cs="Arial"/>
+          <w:szCs w:val="24"/>
+        </w:rPr>
+      </w:pPr>
+      <w:r>
+        <w:rPr>
+          <w:rFonts w:ascii="Arial" w:hAnsi="Arial" w:cs="Arial"/>
+          <w:noProof/>
+          <w:szCs w:val="24"/>
+        </w:rPr>
+        <w:drawing>
+          <wp:anchor distT="0" distB="0" distL="114300" distR="114300" simplePos="0" relativeHeight="251661312" behindDoc="0" locked="0" layoutInCell="1" allowOverlap="1" wp14:anchorId="311C6904" wp14:editId="29F59140">
+            <wp:simplePos x="0" y="0"/>
+            <wp:positionH relativeFrom="column">
+              <wp:posOffset>-742950</wp:posOffset>
+            </wp:positionH>
+            <wp:positionV relativeFrom="paragraph">
+              <wp:posOffset>316865</wp:posOffset>
+            </wp:positionV>
+            <wp:extent cx="7353300" cy="2615565"/>
+            <wp:effectExtent l="0" t="0" r="0" b="0"/>
+            <wp:wrapThrough wrapText="bothSides">
+              <wp:wrapPolygon edited="0">
+                <wp:start x="0" y="0"/>
+                <wp:lineTo x="0" y="21395"/>
+                <wp:lineTo x="21544" y="21395"/>
+                <wp:lineTo x="21544" y="0"/>
+                <wp:lineTo x="0" y="0"/>
+              </wp:wrapPolygon>
+            </wp:wrapThrough>
+            <wp:docPr id="4" name="Picture 4"/>
+            <wp:cNvGraphicFramePr>
+              <a:graphicFrameLocks xmlns:a="http://schemas.openxmlformats.org/drawingml/2006/main" noChangeAspect="1"/>
+            </wp:cNvGraphicFramePr>
+            <a:graphic xmlns:a="http://schemas.openxmlformats.org/drawingml/2006/main">
+              <a:graphicData uri="http://schemas.openxmlformats.org/drawingml/2006/picture">
+                <pic:pic xmlns:pic="http://schemas.openxmlformats.org/drawingml/2006/picture">
+                  <pic:nvPicPr>
+                    <pic:cNvPr id="4" name="stringifyResultsAFTER.png"/>
+                    <pic:cNvPicPr/>
+                  </pic:nvPicPr>
+                  <pic:blipFill>
+                    <a:blip r:embed="rId8">
+                      <a:extLst>
+                        <a:ext uri="{28A0092B-C50C-407E-A947-70E740481C1C}">
+                          <a14:useLocalDpi xmlns:a14="http://schemas.microsoft.com/office/drawing/2010/main" val="0"/>
+                        </a:ext>
+                      </a:extLst>
+                    </a:blip>
+                    <a:stretch>
+                      <a:fillRect/>
+                    </a:stretch>
+                  </pic:blipFill>
+                  <pic:spPr>
+                    <a:xfrm>
+                      <a:off x="0" y="0"/>
+                      <a:ext cx="7353300" cy="2615565"/>
+                    </a:xfrm>
+                    <a:prstGeom prst="rect">
+                      <a:avLst/>
+                    </a:prstGeom>
+                  </pic:spPr>
+                </pic:pic>
+              </a:graphicData>
+            </a:graphic>
+            <wp14:sizeRelH relativeFrom="page">
+              <wp14:pctWidth>0</wp14:pctWidth>
+            </wp14:sizeRelH>
+            <wp14:sizeRelV relativeFrom="page">
+              <wp14:pctHeight>0</wp14:pctHeight>
+            </wp14:sizeRelV>
+          </wp:anchor>
+        </w:drawing>
+      </w:r>
+      <w:r>
+        <w:rPr>
+          <w:rFonts w:ascii="Arial" w:hAnsi="Arial" w:cs="Arial"/>
+          <w:szCs w:val="24"/>
+        </w:rPr>
+        <w:tab/>
+      </w:r>
+      <w:r>
+        <w:rPr>
+          <w:rFonts w:ascii="Arial" w:hAnsi="Arial" w:cs="Arial"/>
+          <w:szCs w:val="24"/>
+        </w:rPr>
+        <w:tab/>
+        <w:t xml:space="preserve">   longest time:</w:t>
+      </w:r>
+      <w:r>
+        <w:rPr>
+          <w:rFonts w:ascii="Arial" w:hAnsi="Arial" w:cs="Arial"/>
+          <w:szCs w:val="24"/>
+        </w:rPr>
+        <w:t xml:space="preserve"> 4.502s</w:t>
+      </w:r>
+    </w:p>
+    <w:p>
+      <w:pPr>
+        <w:spacing w:line="240" w:lineRule="auto"/>
+        <w:ind w:firstLine="720"/>
+        <w:rPr>
+          <w:rFonts w:ascii="Arial" w:hAnsi="Arial" w:cs="Arial"/>
+          <w:szCs w:val="24"/>
+        </w:rPr>
+      </w:pPr>
       <w:bookmarkStart w:id="0" w:name="_GoBack"/>
       <w:bookmarkEnd w:id="0"/>
     </w:p>
@@ -766,6 +1569,7 @@
     <w:lsdException w:name="HTML Sample" w:semiHidden="1" w:unhideWhenUsed="1"/>
     <w:lsdException w:name="HTML Typewriter" w:semiHidden="1" w:unhideWhenUsed="1"/>
     <w:lsdException w:name="HTML Variable" w:semiHidden="1" w:unhideWhenUsed="1"/>
+    <w:lsdException w:name="Normal Table" w:semiHidden="1" w:unhideWhenUsed="1"/>
     <w:lsdException w:name="annotation subject" w:semiHidden="1" w:unhideWhenUsed="1"/>
     <w:lsdException w:name="No List" w:semiHidden="1" w:unhideWhenUsed="1"/>
     <w:lsdException w:name="Outline List 1" w:semiHidden="1" w:unhideWhenUsed="1"/>
@@ -812,8 +1616,10 @@
     <w:lsdException w:name="Table Subtle 2" w:semiHidden="1" w:unhideWhenUsed="1"/>
     <w:lsdException w:name="Table Web 1" w:semiHidden="1" w:unhideWhenUsed="1"/>
     <w:lsdException w:name="Table Web 2" w:semiHidden="1" w:unhideWhenUsed="1"/>
+    <w:lsdException w:name="Table Web 3" w:semiHidden="1" w:unhideWhenUsed="1"/>
     <w:lsdException w:name="Balloon Text" w:semiHidden="1" w:unhideWhenUsed="1"/>
     <w:lsdException w:name="Table Grid" w:uiPriority="39"/>
+    <w:lsdException w:name="Table Theme" w:semiHidden="1" w:unhideWhenUsed="1"/>
     <w:lsdException w:name="Placeholder Text" w:semiHidden="1"/>
     <w:lsdException w:name="No Spacing" w:uiPriority="1" w:qFormat="1"/>
     <w:lsdException w:name="Light Shading" w:uiPriority="60"/>

</xml_diff>

<commit_message>
updated report with new info in summary section
</commit_message>
<xml_diff>
--- a/Deliverable4/Report.docx
+++ b/Deliverable4/Report.docx
@@ -173,18 +173,19 @@
           <w:sz w:val="36"/>
           <w:szCs w:val="36"/>
         </w:rPr>
-        <w:t xml:space="preserve">Performance Testing Using </w:t>
-      </w:r>
-      <w:proofErr w:type="spellStart"/>
-      <w:r>
+        <w:t>Performance Testing Using VisualVM</w:t>
+      </w:r>
+    </w:p>
+    <w:p>
+      <w:pPr>
+        <w:spacing w:line="240" w:lineRule="auto"/>
+        <w:jc w:val="center"/>
         <w:rPr>
           <w:rFonts w:ascii="Arial" w:hAnsi="Arial" w:cs="Arial"/>
           <w:sz w:val="36"/>
           <w:szCs w:val="36"/>
         </w:rPr>
-        <w:t>VisualVM</w:t>
-      </w:r>
-      <w:proofErr w:type="spellEnd"/>
+      </w:pPr>
     </w:p>
     <w:p>
       <w:pPr>
@@ -357,17 +358,6 @@
         <w:jc w:val="center"/>
         <w:rPr>
           <w:rFonts w:ascii="Arial" w:hAnsi="Arial" w:cs="Arial"/>
-          <w:sz w:val="36"/>
-          <w:szCs w:val="36"/>
-        </w:rPr>
-      </w:pPr>
-    </w:p>
-    <w:p>
-      <w:pPr>
-        <w:spacing w:line="240" w:lineRule="auto"/>
-        <w:jc w:val="center"/>
-        <w:rPr>
-          <w:rFonts w:ascii="Arial" w:hAnsi="Arial" w:cs="Arial"/>
           <w:sz w:val="32"/>
           <w:szCs w:val="32"/>
         </w:rPr>
@@ -378,18 +368,8 @@
           <w:sz w:val="32"/>
           <w:szCs w:val="32"/>
         </w:rPr>
-        <w:t xml:space="preserve">James Hahn &amp; Ahmed </w:t>
-      </w:r>
-      <w:proofErr w:type="spellStart"/>
-      <w:r>
-        <w:rPr>
-          <w:rFonts w:ascii="Arial" w:hAnsi="Arial" w:cs="Arial"/>
-          <w:sz w:val="32"/>
-          <w:szCs w:val="32"/>
-        </w:rPr>
-        <w:t>Abdelsalam</w:t>
-      </w:r>
-      <w:proofErr w:type="spellEnd"/>
+        <w:t>James Hahn &amp; Ahmed Abdelsalam</w:t>
+      </w:r>
     </w:p>
     <w:p>
       <w:pPr>
@@ -464,33 +444,27 @@
           <w:rFonts w:ascii="Arial" w:hAnsi="Arial" w:cs="Arial"/>
           <w:szCs w:val="24"/>
         </w:rPr>
-        <w:t xml:space="preserve">Refactored </w:t>
-      </w:r>
-      <w:proofErr w:type="spellStart"/>
-      <w:proofErr w:type="gramStart"/>
-      <w:r>
-        <w:rPr>
-          <w:rFonts w:ascii="Arial" w:hAnsi="Arial" w:cs="Arial"/>
-          <w:szCs w:val="24"/>
-        </w:rPr>
-        <w:t>getFirstMonkey</w:t>
-      </w:r>
-      <w:proofErr w:type="spellEnd"/>
-      <w:r>
-        <w:rPr>
-          <w:rFonts w:ascii="Arial" w:hAnsi="Arial" w:cs="Arial"/>
-          <w:szCs w:val="24"/>
-        </w:rPr>
-        <w:t>(</w:t>
-      </w:r>
-      <w:proofErr w:type="gramEnd"/>
-      <w:r>
-        <w:rPr>
-          <w:rFonts w:ascii="Arial" w:hAnsi="Arial" w:cs="Arial"/>
-          <w:szCs w:val="24"/>
-        </w:rPr>
-        <w:t>)</w:t>
-      </w:r>
+        <w:t>Refactored getFirstMonkey()</w:t>
+      </w:r>
+    </w:p>
+    <w:p>
+      <w:pPr>
+        <w:spacing w:line="240" w:lineRule="auto"/>
+        <w:jc w:val="both"/>
+        <w:rPr>
+          <w:rFonts w:ascii="Arial" w:hAnsi="Arial" w:cs="Arial"/>
+          <w:szCs w:val="24"/>
+        </w:rPr>
+      </w:pPr>
+      <w:r>
+        <w:rPr>
+          <w:rFonts w:ascii="Arial" w:hAnsi="Arial" w:cs="Arial"/>
+          <w:szCs w:val="24"/>
+        </w:rPr>
+        <w:t>Refactored stringifyResults()</w:t>
+      </w:r>
+      <w:bookmarkStart w:id="0" w:name="_GoBack"/>
+      <w:bookmarkEnd w:id="0"/>
       <w:r>
         <w:rPr>
           <w:rFonts w:ascii="Arial" w:hAnsi="Arial" w:cs="Arial"/>
@@ -542,72 +516,34 @@
           <w:color w:val="333333"/>
           <w:shd w:val="clear" w:color="auto" w:fill="FFFFFF"/>
         </w:rPr>
-        <w:t xml:space="preserve">After this, include screenshots of </w:t>
-      </w:r>
-      <w:proofErr w:type="spellStart"/>
-      <w:r>
-        <w:rPr>
-          <w:rFonts w:ascii="Segoe UI" w:hAnsi="Segoe UI" w:cs="Segoe UI"/>
-          <w:color w:val="333333"/>
-          <w:shd w:val="clear" w:color="auto" w:fill="FFFFFF"/>
-        </w:rPr>
-        <w:t>VisualVM</w:t>
-      </w:r>
-      <w:proofErr w:type="spellEnd"/>
-      <w:r>
-        <w:rPr>
-          <w:rFonts w:ascii="Segoe UI" w:hAnsi="Segoe UI" w:cs="Segoe UI"/>
-          <w:color w:val="333333"/>
-          <w:shd w:val="clear" w:color="auto" w:fill="FFFFFF"/>
-        </w:rPr>
-        <w:t xml:space="preserve"> (or another profiler, if you use that) both before and after the refactor. These screenshots should include the relevant sections that let you see what method to refactor.</w:t>
-      </w:r>
-    </w:p>
-    <w:p>
-      <w:pPr>
-        <w:spacing w:line="240" w:lineRule="auto"/>
-        <w:rPr>
-          <w:rFonts w:ascii="Arial" w:hAnsi="Arial" w:cs="Arial"/>
-          <w:szCs w:val="24"/>
-        </w:rPr>
-      </w:pPr>
-    </w:p>
-    <w:p>
-      <w:pPr>
-        <w:spacing w:line="240" w:lineRule="auto"/>
-        <w:rPr>
-          <w:rFonts w:ascii="Arial" w:hAnsi="Arial" w:cs="Arial"/>
-          <w:b/>
-          <w:szCs w:val="24"/>
-        </w:rPr>
-      </w:pPr>
-      <w:proofErr w:type="spellStart"/>
-      <w:proofErr w:type="gramStart"/>
-      <w:r>
-        <w:rPr>
-          <w:rFonts w:ascii="Arial" w:hAnsi="Arial" w:cs="Arial"/>
-          <w:b/>
-          <w:szCs w:val="24"/>
-        </w:rPr>
-        <w:t>getFirstMonkey</w:t>
-      </w:r>
-      <w:proofErr w:type="spellEnd"/>
-      <w:r>
-        <w:rPr>
-          <w:rFonts w:ascii="Arial" w:hAnsi="Arial" w:cs="Arial"/>
-          <w:b/>
-          <w:szCs w:val="24"/>
-        </w:rPr>
-        <w:t>(</w:t>
-      </w:r>
-      <w:proofErr w:type="gramEnd"/>
-      <w:r>
-        <w:rPr>
-          <w:rFonts w:ascii="Arial" w:hAnsi="Arial" w:cs="Arial"/>
-          <w:b/>
-          <w:szCs w:val="24"/>
-        </w:rPr>
-        <w:t>) :</w:t>
+        <w:t>After this, include screenshots of VisualVM (or another profiler, if you use that) both before and after the refactor. These screenshots should include the relevant sections that let you see what method to refactor.</w:t>
+      </w:r>
+    </w:p>
+    <w:p>
+      <w:pPr>
+        <w:spacing w:line="240" w:lineRule="auto"/>
+        <w:rPr>
+          <w:rFonts w:ascii="Arial" w:hAnsi="Arial" w:cs="Arial"/>
+          <w:szCs w:val="24"/>
+        </w:rPr>
+      </w:pPr>
+    </w:p>
+    <w:p>
+      <w:pPr>
+        <w:spacing w:line="240" w:lineRule="auto"/>
+        <w:rPr>
+          <w:rFonts w:ascii="Arial" w:hAnsi="Arial" w:cs="Arial"/>
+          <w:b/>
+          <w:szCs w:val="24"/>
+        </w:rPr>
+      </w:pPr>
+      <w:r>
+        <w:rPr>
+          <w:rFonts w:ascii="Arial" w:hAnsi="Arial" w:cs="Arial"/>
+          <w:b/>
+          <w:szCs w:val="24"/>
+        </w:rPr>
+        <w:t>getFirstMonkey() :</w:t>
       </w:r>
     </w:p>
     <w:p>
@@ -954,8 +890,6 @@
           <w:szCs w:val="24"/>
         </w:rPr>
       </w:pPr>
-      <w:proofErr w:type="spellStart"/>
-      <w:proofErr w:type="gramStart"/>
       <w:r>
         <w:rPr>
           <w:rFonts w:ascii="Arial" w:hAnsi="Arial" w:cs="Arial"/>
@@ -963,25 +897,7 @@
           <w:szCs w:val="24"/>
         </w:rPr>
         <w:lastRenderedPageBreak/>
-        <w:t>stringifyResults</w:t>
-      </w:r>
-      <w:proofErr w:type="spellEnd"/>
-      <w:r>
-        <w:rPr>
-          <w:rFonts w:ascii="Arial" w:hAnsi="Arial" w:cs="Arial"/>
-          <w:b/>
-          <w:szCs w:val="24"/>
-        </w:rPr>
-        <w:t>(</w:t>
-      </w:r>
-      <w:proofErr w:type="gramEnd"/>
-      <w:r>
-        <w:rPr>
-          <w:rFonts w:ascii="Arial" w:hAnsi="Arial" w:cs="Arial"/>
-          <w:b/>
-          <w:szCs w:val="24"/>
-        </w:rPr>
-        <w:t>):</w:t>
+        <w:t>stringifyResults():</w:t>
       </w:r>
     </w:p>
     <w:p>
@@ -1311,8 +1227,6 @@
           <w:szCs w:val="24"/>
         </w:rPr>
       </w:pPr>
-      <w:bookmarkStart w:id="0" w:name="_GoBack"/>
-      <w:bookmarkEnd w:id="0"/>
     </w:p>
     <w:sectPr>
       <w:pgSz w:w="12240" w:h="15840"/>

</xml_diff>